<commit_message>
Continue with the classes diagrama
</commit_message>
<xml_diff>
--- a/Documentacion/Diagrama de clases.docx
+++ b/Documentacion/Diagrama de clases.docx
@@ -81,6 +81,27 @@
       </w:r>
     </w:p>
     <w:p>
+      <w:r>
+        <w:tab/>
+      </w:r>
+      <w:r>
+        <w:tab/>
+      </w:r>
+      <w:proofErr w:type="spellStart"/>
+      <w:r>
+        <w:t>String</w:t>
+      </w:r>
+      <w:proofErr w:type="spellEnd"/>
+      <w:r>
+        <w:t xml:space="preserve"> </w:t>
+      </w:r>
+      <w:proofErr w:type="spellStart"/>
+      <w:r>
+        <w:t>Nombre_usuario</w:t>
+      </w:r>
+      <w:proofErr w:type="spellEnd"/>
+    </w:p>
+    <w:p>
       <w:pPr>
         <w:rPr>
           <w:lang w:val="en-US"/>
@@ -103,27 +124,139 @@
         <w:rPr>
           <w:lang w:val="en-US"/>
         </w:rPr>
-        <w:t>Nombre_usuario</w:t>
-      </w:r>
-      <w:proofErr w:type="spellEnd"/>
-    </w:p>
-    <w:p>
-      <w:pPr>
-        <w:rPr>
-          <w:lang w:val="en-US"/>
-        </w:rPr>
-      </w:pPr>
-      <w:r>
-        <w:rPr>
-          <w:lang w:val="en-US"/>
-        </w:rPr>
-        <w:tab/>
-      </w:r>
-      <w:r>
-        <w:rPr>
-          <w:lang w:val="en-US"/>
-        </w:rPr>
-        <w:tab/>
+        <w:t>Pass_usuario</w:t>
+      </w:r>
+      <w:proofErr w:type="spellEnd"/>
+    </w:p>
+    <w:p>
+      <w:pPr>
+        <w:rPr>
+          <w:lang w:val="en-US"/>
+        </w:rPr>
+      </w:pPr>
+      <w:r>
+        <w:rPr>
+          <w:lang w:val="en-US"/>
+        </w:rPr>
+        <w:tab/>
+        <w:t>Public Slots:</w:t>
+      </w:r>
+    </w:p>
+    <w:p>
+      <w:r>
+        <w:rPr>
+          <w:lang w:val="en-US"/>
+        </w:rPr>
+        <w:tab/>
+      </w:r>
+      <w:r>
+        <w:rPr>
+          <w:lang w:val="en-US"/>
+        </w:rPr>
+        <w:tab/>
+      </w:r>
+      <w:proofErr w:type="spellStart"/>
+      <w:r>
+        <w:t>Void</w:t>
+      </w:r>
+      <w:proofErr w:type="spellEnd"/>
+      <w:r>
+        <w:t xml:space="preserve"> </w:t>
+      </w:r>
+      <w:proofErr w:type="spellStart"/>
+      <w:r>
+        <w:t>iniciar_sesion_clic</w:t>
+      </w:r>
+      <w:proofErr w:type="spellEnd"/>
+      <w:r>
+        <w:t>()</w:t>
+      </w:r>
+    </w:p>
+    <w:p>
+      <w:r>
+        <w:tab/>
+      </w:r>
+      <w:r>
+        <w:tab/>
+      </w:r>
+      <w:proofErr w:type="spellStart"/>
+      <w:r>
+        <w:t>Void</w:t>
+      </w:r>
+      <w:proofErr w:type="spellEnd"/>
+      <w:r>
+        <w:t xml:space="preserve"> </w:t>
+      </w:r>
+      <w:proofErr w:type="spellStart"/>
+      <w:r>
+        <w:t>nuevo</w:t>
+      </w:r>
+      <w:r>
+        <w:t>_user_clic</w:t>
+      </w:r>
+      <w:proofErr w:type="spellEnd"/>
+      <w:r>
+        <w:t>()</w:t>
+      </w:r>
+    </w:p>
+    <w:p>
+      <w:r>
+        <w:t>En el botón iniciar sesión se valida que el usuario este registrado y el botón nuevo usuario abre otra ventana para llenar los datos para el registro</w:t>
+      </w:r>
+    </w:p>
+    <w:p>
+      <w:r>
+        <w:t xml:space="preserve">Clase </w:t>
+      </w:r>
+      <w:proofErr w:type="spellStart"/>
+      <w:r>
+        <w:t>Nuevo_Usuario</w:t>
+      </w:r>
+      <w:proofErr w:type="spellEnd"/>
+    </w:p>
+    <w:p>
+      <w:r>
+        <w:tab/>
+        <w:t>Privado:</w:t>
+      </w:r>
+    </w:p>
+    <w:p>
+      <w:r>
+        <w:tab/>
+      </w:r>
+      <w:r>
+        <w:tab/>
+      </w:r>
+      <w:proofErr w:type="spellStart"/>
+      <w:r>
+        <w:t>String</w:t>
+      </w:r>
+      <w:proofErr w:type="spellEnd"/>
+      <w:r>
+        <w:t xml:space="preserve"> </w:t>
+      </w:r>
+      <w:proofErr w:type="spellStart"/>
+      <w:r>
+        <w:t>nombre_nuevo_user</w:t>
+      </w:r>
+      <w:proofErr w:type="spellEnd"/>
+    </w:p>
+    <w:p>
+      <w:pPr>
+        <w:rPr>
+          <w:lang w:val="en-US"/>
+        </w:rPr>
+      </w:pPr>
+      <w:r>
+        <w:tab/>
+      </w:r>
+      <w:r>
+        <w:tab/>
+      </w:r>
+      <w:r>
+        <w:rPr>
+          <w:lang w:val="en-US"/>
+        </w:rPr>
         <w:t xml:space="preserve">String </w:t>
       </w:r>
       <w:proofErr w:type="spellStart"/>
@@ -131,22 +264,22 @@
         <w:rPr>
           <w:lang w:val="en-US"/>
         </w:rPr>
-        <w:t>Pass_usuario</w:t>
-      </w:r>
-      <w:proofErr w:type="spellEnd"/>
-    </w:p>
-    <w:p>
-      <w:pPr>
-        <w:rPr>
-          <w:lang w:val="en-US"/>
-        </w:rPr>
-      </w:pPr>
-      <w:r>
-        <w:rPr>
-          <w:lang w:val="en-US"/>
-        </w:rPr>
-        <w:tab/>
-        <w:t>Public Slots:</w:t>
+        <w:t>pass_nuevo_user</w:t>
+      </w:r>
+      <w:proofErr w:type="spellEnd"/>
+    </w:p>
+    <w:p>
+      <w:pPr>
+        <w:rPr>
+          <w:lang w:val="en-US"/>
+        </w:rPr>
+      </w:pPr>
+      <w:r>
+        <w:rPr>
+          <w:lang w:val="en-US"/>
+        </w:rPr>
+        <w:tab/>
+        <w:t>Public slot:</w:t>
       </w:r>
     </w:p>
     <w:p>
@@ -172,162 +305,11 @@
       </w:r>
       <w:proofErr w:type="spellStart"/>
       <w:r>
-        <w:t>iniciar_sesion_</w:t>
-      </w:r>
-      <w:proofErr w:type="gramStart"/>
-      <w:r>
-        <w:t>clic</w:t>
-      </w:r>
-      <w:proofErr w:type="spellEnd"/>
-      <w:r>
-        <w:t>(</w:t>
-      </w:r>
-      <w:proofErr w:type="gramEnd"/>
-      <w:r>
-        <w:t>)</w:t>
-      </w:r>
-    </w:p>
-    <w:p>
-      <w:r>
-        <w:tab/>
-      </w:r>
-      <w:r>
-        <w:tab/>
-      </w:r>
-      <w:proofErr w:type="spellStart"/>
-      <w:r>
-        <w:t>Void</w:t>
-      </w:r>
-      <w:proofErr w:type="spellEnd"/>
-      <w:r>
-        <w:t xml:space="preserve"> </w:t>
-      </w:r>
-      <w:proofErr w:type="spellStart"/>
-      <w:r>
-        <w:t>nuevo</w:t>
-      </w:r>
-      <w:r>
-        <w:t>_user_</w:t>
-      </w:r>
-      <w:proofErr w:type="gramStart"/>
-      <w:r>
-        <w:t>clic</w:t>
-      </w:r>
-      <w:proofErr w:type="spellEnd"/>
-      <w:r>
-        <w:t>(</w:t>
-      </w:r>
-      <w:proofErr w:type="gramEnd"/>
-      <w:r>
-        <w:t>)</w:t>
-      </w:r>
-    </w:p>
-    <w:p>
-      <w:r>
-        <w:t>En el botón iniciar sesión se valida que el usuario este registrado y el botón nuevo usuario abre otra ventana para llenar los datos para el registro</w:t>
-      </w:r>
-    </w:p>
-    <w:p>
-      <w:r>
-        <w:t xml:space="preserve">Clase </w:t>
-      </w:r>
-      <w:proofErr w:type="spellStart"/>
-      <w:r>
-        <w:t>Nuevo_Usuario</w:t>
-      </w:r>
-      <w:proofErr w:type="spellEnd"/>
-    </w:p>
-    <w:p>
-      <w:r>
-        <w:tab/>
-        <w:t>Privado:</w:t>
-      </w:r>
-    </w:p>
-    <w:p>
-      <w:r>
-        <w:tab/>
-      </w:r>
-      <w:r>
-        <w:tab/>
-      </w:r>
-      <w:proofErr w:type="spellStart"/>
-      <w:r>
-        <w:t>String</w:t>
-      </w:r>
-      <w:proofErr w:type="spellEnd"/>
-      <w:r>
-        <w:t xml:space="preserve"> </w:t>
-      </w:r>
-      <w:proofErr w:type="spellStart"/>
-      <w:r>
-        <w:t>nombre_nuevo_user</w:t>
-      </w:r>
-      <w:proofErr w:type="spellEnd"/>
-    </w:p>
-    <w:p>
-      <w:r>
-        <w:tab/>
-      </w:r>
-      <w:r>
-        <w:tab/>
-      </w:r>
-      <w:proofErr w:type="spellStart"/>
-      <w:r>
-        <w:t>String</w:t>
-      </w:r>
-      <w:proofErr w:type="spellEnd"/>
-      <w:r>
-        <w:t xml:space="preserve"> </w:t>
-      </w:r>
-      <w:proofErr w:type="spellStart"/>
-      <w:r>
-        <w:t>pass_nuevo_user</w:t>
-      </w:r>
-      <w:proofErr w:type="spellEnd"/>
-    </w:p>
-    <w:p>
-      <w:r>
-        <w:tab/>
-      </w:r>
-      <w:proofErr w:type="spellStart"/>
-      <w:r>
-        <w:t>Public</w:t>
-      </w:r>
-      <w:proofErr w:type="spellEnd"/>
-      <w:r>
-        <w:t xml:space="preserve"> slot:</w:t>
-      </w:r>
-    </w:p>
-    <w:p>
-      <w:r>
-        <w:tab/>
-      </w:r>
-      <w:r>
-        <w:tab/>
-      </w:r>
-      <w:proofErr w:type="spellStart"/>
-      <w:r>
-        <w:t>Void</w:t>
-      </w:r>
-      <w:proofErr w:type="spellEnd"/>
-      <w:r>
-        <w:t xml:space="preserve"> </w:t>
-      </w:r>
-      <w:proofErr w:type="spellStart"/>
-      <w:r>
-        <w:t>Crear_user_</w:t>
-      </w:r>
-      <w:proofErr w:type="gramStart"/>
-      <w:r>
-        <w:t>clic</w:t>
-      </w:r>
-      <w:proofErr w:type="spellEnd"/>
-      <w:r>
-        <w:t>(</w:t>
-      </w:r>
-      <w:proofErr w:type="gramEnd"/>
-      <w:r>
-        <w:t>)</w:t>
+        <w:t>Crear_user_clic</w:t>
+      </w:r>
+      <w:proofErr w:type="spellEnd"/>
+      <w:r>
+        <w:t>()</w:t>
       </w:r>
     </w:p>
     <w:p>
@@ -481,11 +463,348 @@
       <w:proofErr w:type="spellEnd"/>
     </w:p>
     <w:p>
-      <w:pPr>
-        <w:rPr>
-          <w:lang w:val="en-US"/>
-        </w:rPr>
-      </w:pPr>
+      <w:r>
+        <w:t>Publico:</w:t>
+      </w:r>
+    </w:p>
+    <w:p>
+      <w:pPr>
+        <w:rPr>
+          <w:lang w:val="en-US"/>
+        </w:rPr>
+      </w:pPr>
+      <w:r>
+        <w:tab/>
+      </w:r>
+      <w:r>
+        <w:tab/>
+      </w:r>
+      <w:proofErr w:type="spellStart"/>
+      <w:r>
+        <w:rPr>
+          <w:lang w:val="en-US"/>
+        </w:rPr>
+        <w:t>QGraphicsScene</w:t>
+      </w:r>
+      <w:proofErr w:type="spellEnd"/>
+      <w:r>
+        <w:rPr>
+          <w:lang w:val="en-US"/>
+        </w:rPr>
+        <w:t xml:space="preserve"> *scene;</w:t>
+      </w:r>
+    </w:p>
+    <w:p>
+      <w:pPr>
+        <w:rPr>
+          <w:lang w:val="en-US"/>
+        </w:rPr>
+      </w:pPr>
+      <w:r>
+        <w:rPr>
+          <w:lang w:val="en-US"/>
+        </w:rPr>
+        <w:tab/>
+      </w:r>
+      <w:r>
+        <w:rPr>
+          <w:lang w:val="en-US"/>
+        </w:rPr>
+        <w:tab/>
+        <w:t>Player *player</w:t>
+      </w:r>
+    </w:p>
+    <w:p>
+      <w:pPr>
+        <w:rPr>
+          <w:lang w:val="en-US"/>
+        </w:rPr>
+      </w:pPr>
+      <w:r>
+        <w:rPr>
+          <w:lang w:val="en-US"/>
+        </w:rPr>
+        <w:tab/>
+      </w:r>
+      <w:r>
+        <w:rPr>
+          <w:lang w:val="en-US"/>
+        </w:rPr>
+        <w:tab/>
+      </w:r>
+      <w:r>
+        <w:rPr>
+          <w:lang w:val="en-US"/>
+        </w:rPr>
+        <w:t xml:space="preserve">Health </w:t>
+      </w:r>
+      <w:r>
+        <w:rPr>
+          <w:lang w:val="en-US"/>
+        </w:rPr>
+        <w:t>*vida</w:t>
+      </w:r>
+      <w:r>
+        <w:rPr>
+          <w:lang w:val="en-US"/>
+        </w:rPr>
+        <w:t>1</w:t>
+      </w:r>
+    </w:p>
+    <w:p>
+      <w:pPr>
+        <w:rPr>
+          <w:lang w:val="en-US"/>
+        </w:rPr>
+      </w:pPr>
+      <w:r>
+        <w:rPr>
+          <w:lang w:val="en-US"/>
+        </w:rPr>
+        <w:tab/>
+      </w:r>
+      <w:r>
+        <w:rPr>
+          <w:lang w:val="en-US"/>
+        </w:rPr>
+        <w:tab/>
+        <w:t>Health *vida2</w:t>
+      </w:r>
+    </w:p>
+    <w:p>
+      <w:r>
+        <w:rPr>
+          <w:lang w:val="en-US"/>
+        </w:rPr>
+        <w:tab/>
+      </w:r>
+      <w:r>
+        <w:rPr>
+          <w:lang w:val="en-US"/>
+        </w:rPr>
+        <w:tab/>
+      </w:r>
+      <w:proofErr w:type="spellStart"/>
+      <w:r>
+        <w:t>Bala_jugador</w:t>
+      </w:r>
+      <w:proofErr w:type="spellEnd"/>
+      <w:r>
+        <w:t xml:space="preserve"> *</w:t>
+      </w:r>
+      <w:proofErr w:type="spellStart"/>
+      <w:r>
+        <w:t>bala_jugador</w:t>
+      </w:r>
+      <w:proofErr w:type="spellEnd"/>
+    </w:p>
+    <w:p>
+      <w:r>
+        <w:tab/>
+      </w:r>
+      <w:r>
+        <w:tab/>
+        <w:t>Aliado *Ally1</w:t>
+      </w:r>
+    </w:p>
+    <w:p>
+      <w:pPr>
+        <w:rPr>
+          <w:lang w:val="en-US"/>
+        </w:rPr>
+      </w:pPr>
+      <w:r>
+        <w:tab/>
+      </w:r>
+      <w:r>
+        <w:tab/>
+      </w:r>
+      <w:proofErr w:type="spellStart"/>
+      <w:r>
+        <w:rPr>
+          <w:lang w:val="en-US"/>
+        </w:rPr>
+        <w:t>Aliado</w:t>
+      </w:r>
+      <w:proofErr w:type="spellEnd"/>
+      <w:r>
+        <w:rPr>
+          <w:lang w:val="en-US"/>
+        </w:rPr>
+        <w:t xml:space="preserve"> *Ally2</w:t>
+      </w:r>
+    </w:p>
+    <w:p>
+      <w:pPr>
+        <w:rPr>
+          <w:lang w:val="en-US"/>
+        </w:rPr>
+      </w:pPr>
+      <w:r>
+        <w:rPr>
+          <w:lang w:val="en-US"/>
+        </w:rPr>
+        <w:tab/>
+      </w:r>
+      <w:r>
+        <w:rPr>
+          <w:lang w:val="en-US"/>
+        </w:rPr>
+        <w:tab/>
+      </w:r>
+      <w:proofErr w:type="spellStart"/>
+      <w:r>
+        <w:rPr>
+          <w:lang w:val="en-US"/>
+        </w:rPr>
+        <w:t>Aliado</w:t>
+      </w:r>
+      <w:proofErr w:type="spellEnd"/>
+      <w:r>
+        <w:rPr>
+          <w:lang w:val="en-US"/>
+        </w:rPr>
+        <w:t xml:space="preserve"> *Ally3</w:t>
+      </w:r>
+    </w:p>
+    <w:p>
+      <w:pPr>
+        <w:rPr>
+          <w:lang w:val="en-US"/>
+        </w:rPr>
+      </w:pPr>
+      <w:r>
+        <w:rPr>
+          <w:lang w:val="en-US"/>
+        </w:rPr>
+        <w:tab/>
+      </w:r>
+      <w:r>
+        <w:rPr>
+          <w:lang w:val="en-US"/>
+        </w:rPr>
+        <w:tab/>
+        <w:t>Bala_ally1 *b_ally1</w:t>
+      </w:r>
+    </w:p>
+    <w:p>
+      <w:pPr>
+        <w:ind w:left="708" w:firstLine="708"/>
+        <w:rPr>
+          <w:lang w:val="en-US"/>
+        </w:rPr>
+      </w:pPr>
+      <w:r>
+        <w:rPr>
+          <w:lang w:val="en-US"/>
+        </w:rPr>
+        <w:t>Bala_ally2 *b_ally2</w:t>
+      </w:r>
+    </w:p>
+    <w:p>
+      <w:pPr>
+        <w:ind w:left="708" w:firstLine="708"/>
+        <w:rPr>
+          <w:lang w:val="en-US"/>
+        </w:rPr>
+      </w:pPr>
+      <w:r>
+        <w:rPr>
+          <w:lang w:val="en-US"/>
+        </w:rPr>
+        <w:t>Bala_ally2 *b_ally2</w:t>
+      </w:r>
+    </w:p>
+    <w:p>
+      <w:pPr>
+        <w:ind w:left="708" w:firstLine="708"/>
+        <w:rPr>
+          <w:lang w:val="en-US"/>
+        </w:rPr>
+      </w:pPr>
+      <w:r>
+        <w:rPr>
+          <w:lang w:val="en-US"/>
+        </w:rPr>
+        <w:t>Wall *wall</w:t>
+      </w:r>
+    </w:p>
+    <w:p>
+      <w:pPr>
+        <w:ind w:left="708" w:firstLine="708"/>
+      </w:pPr>
+      <w:proofErr w:type="spellStart"/>
+      <w:r>
+        <w:t>QLabel</w:t>
+      </w:r>
+      <w:proofErr w:type="spellEnd"/>
+      <w:r>
+        <w:t xml:space="preserve"> *nombre_player1</w:t>
+      </w:r>
+      <w:r>
+        <w:tab/>
+      </w:r>
+    </w:p>
+    <w:p>
+      <w:pPr>
+        <w:ind w:left="708" w:firstLine="708"/>
+      </w:pPr>
+      <w:proofErr w:type="spellStart"/>
+      <w:r>
+        <w:t>QLabel</w:t>
+      </w:r>
+      <w:proofErr w:type="spellEnd"/>
+      <w:r>
+        <w:t xml:space="preserve"> *nombre_player2</w:t>
+      </w:r>
+      <w:r>
+        <w:t xml:space="preserve"> </w:t>
+      </w:r>
+    </w:p>
+    <w:p>
+      <w:r>
+        <w:t>Los dos jugadores se posicionan a lado y lado de la escena, solo se mueven de arriba abajo y pueden disparar balas normales.</w:t>
+      </w:r>
+      <w:r>
+        <w:t xml:space="preserve"> </w:t>
+      </w:r>
+      <w:r>
+        <w:t xml:space="preserve">Sería la misma clase para cada jugador, pues solo </w:t>
+      </w:r>
+      <w:r>
+        <w:t>aparecerían dos objetos de esta que representarían a los jugadores. Se diferenciarían por la imagen y la dirección de las balas. También se puede hacer una clase de jugador dos adicional por si se complica mucho el asunto, pero tendría la misma forma.</w:t>
+      </w:r>
+    </w:p>
+    <w:p>
+      <w:r>
+        <w:t>Clase Player</w:t>
+      </w:r>
+      <w:r>
+        <w:t xml:space="preserve"> hereda de </w:t>
+      </w:r>
+      <w:proofErr w:type="spellStart"/>
+      <w:r>
+        <w:t>QObject</w:t>
+      </w:r>
+      <w:proofErr w:type="spellEnd"/>
+      <w:r>
+        <w:t xml:space="preserve"> y </w:t>
+      </w:r>
+      <w:proofErr w:type="spellStart"/>
+      <w:r>
+        <w:t>QGraphicsItem</w:t>
+      </w:r>
+      <w:proofErr w:type="spellEnd"/>
+    </w:p>
+    <w:p>
+      <w:pPr>
+        <w:rPr>
+          <w:lang w:val="en-US"/>
+        </w:rPr>
+      </w:pPr>
+      <w:r>
+        <w:tab/>
+      </w:r>
       <w:proofErr w:type="spellStart"/>
       <w:r>
         <w:rPr>
@@ -511,104 +830,120 @@
         <w:rPr>
           <w:lang w:val="en-US"/>
         </w:rPr>
-        <w:tab/>
-      </w:r>
-      <w:r>
-        <w:rPr>
-          <w:lang w:val="en-US"/>
-        </w:rPr>
-        <w:tab/>
-      </w:r>
-      <w:proofErr w:type="spellStart"/>
-      <w:r>
-        <w:rPr>
-          <w:lang w:val="en-US"/>
-        </w:rPr>
-        <w:t>QGraphicsScene</w:t>
-      </w:r>
-      <w:proofErr w:type="spellEnd"/>
-      <w:r>
-        <w:rPr>
-          <w:lang w:val="en-US"/>
-        </w:rPr>
-        <w:t xml:space="preserve"> *scene;</w:t>
-      </w:r>
-    </w:p>
-    <w:p>
-      <w:pPr>
-        <w:rPr>
-          <w:lang w:val="en-US"/>
-        </w:rPr>
-      </w:pPr>
-      <w:r>
-        <w:rPr>
-          <w:lang w:val="en-US"/>
-        </w:rPr>
-        <w:tab/>
-      </w:r>
-      <w:r>
-        <w:rPr>
-          <w:lang w:val="en-US"/>
-        </w:rPr>
-        <w:tab/>
-        <w:t>Player *player</w:t>
-      </w:r>
-    </w:p>
-    <w:p>
-      <w:pPr>
-        <w:rPr>
-          <w:lang w:val="en-US"/>
-        </w:rPr>
-      </w:pPr>
-      <w:r>
-        <w:rPr>
-          <w:lang w:val="en-US"/>
-        </w:rPr>
-        <w:tab/>
-      </w:r>
-      <w:r>
-        <w:rPr>
-          <w:lang w:val="en-US"/>
-        </w:rPr>
-        <w:tab/>
-      </w:r>
-      <w:r>
-        <w:rPr>
-          <w:lang w:val="en-US"/>
-        </w:rPr>
-        <w:t xml:space="preserve">Health </w:t>
-      </w:r>
-      <w:r>
-        <w:rPr>
-          <w:lang w:val="en-US"/>
-        </w:rPr>
-        <w:t>*</w:t>
-      </w:r>
-      <w:proofErr w:type="spellStart"/>
-      <w:r>
-        <w:rPr>
-          <w:lang w:val="en-US"/>
-        </w:rPr>
-        <w:t>vida</w:t>
-      </w:r>
-      <w:proofErr w:type="spellEnd"/>
-    </w:p>
-    <w:p>
-      <w:r>
-        <w:rPr>
-          <w:lang w:val="en-US"/>
-        </w:rPr>
-        <w:tab/>
-      </w:r>
-      <w:r>
-        <w:rPr>
-          <w:lang w:val="en-US"/>
-        </w:rPr>
-        <w:tab/>
-      </w:r>
-      <w:proofErr w:type="spellStart"/>
-      <w:r>
-        <w:t>Bala_jugador</w:t>
+        <w:lastRenderedPageBreak/>
+        <w:tab/>
+      </w:r>
+      <w:r>
+        <w:rPr>
+          <w:lang w:val="en-US"/>
+        </w:rPr>
+        <w:tab/>
+        <w:t>Constructor ()</w:t>
+      </w:r>
+    </w:p>
+    <w:p>
+      <w:pPr>
+        <w:rPr>
+          <w:lang w:val="en-US"/>
+        </w:rPr>
+      </w:pPr>
+      <w:r>
+        <w:rPr>
+          <w:lang w:val="en-US"/>
+        </w:rPr>
+        <w:tab/>
+      </w:r>
+      <w:r>
+        <w:rPr>
+          <w:lang w:val="en-US"/>
+        </w:rPr>
+        <w:tab/>
+        <w:t xml:space="preserve">Void </w:t>
+      </w:r>
+      <w:proofErr w:type="spellStart"/>
+      <w:r>
+        <w:rPr>
+          <w:lang w:val="en-US"/>
+        </w:rPr>
+        <w:t>keyPressEvent</w:t>
+      </w:r>
+      <w:proofErr w:type="spellEnd"/>
+      <w:r>
+        <w:rPr>
+          <w:lang w:val="en-US"/>
+        </w:rPr>
+        <w:t>()</w:t>
+      </w:r>
+    </w:p>
+    <w:p>
+      <w:r>
+        <w:rPr>
+          <w:lang w:val="en-US"/>
+        </w:rPr>
+        <w:tab/>
+      </w:r>
+      <w:r>
+        <w:rPr>
+          <w:lang w:val="en-US"/>
+        </w:rPr>
+        <w:tab/>
+        <w:t xml:space="preserve">Void </w:t>
+      </w:r>
+      <w:r>
+        <w:t>Disparar (</w:t>
+      </w:r>
+      <w:r>
+        <w:t>)</w:t>
+      </w:r>
+    </w:p>
+    <w:p>
+      <w:r>
+        <w:t>Los aliados serán objetos macro en el juego, ya que solo se programan y cada cierto tiempo aparecen ejecutando una acción y desaparecen. Las balas disparadas de este objeto no se pueden detener por los obstáculos.</w:t>
+      </w:r>
+      <w:r>
+        <w:t xml:space="preserve"> Serian 3 el numero de aliados por cada bando; aparecería uno desde arriba, otro desde abajo y el ultimo detrás de las naves. Se necesitaría una clase para cada uno, pero cada clase luciría como muestro a continuación.</w:t>
+      </w:r>
+    </w:p>
+    <w:p>
+      <w:r>
+        <w:t xml:space="preserve">Clase Aliado hereda de </w:t>
+      </w:r>
+      <w:proofErr w:type="spellStart"/>
+      <w:r>
+        <w:t>QObject</w:t>
+      </w:r>
+      <w:proofErr w:type="spellEnd"/>
+      <w:r>
+        <w:t xml:space="preserve"> y </w:t>
+      </w:r>
+      <w:proofErr w:type="spellStart"/>
+      <w:r>
+        <w:t>QGraphicsItem</w:t>
+      </w:r>
+      <w:proofErr w:type="spellEnd"/>
+    </w:p>
+    <w:p>
+      <w:r>
+        <w:tab/>
+        <w:t>Q_OBJECT</w:t>
+      </w:r>
+    </w:p>
+    <w:p>
+      <w:r>
+        <w:tab/>
+        <w:t>Privado:</w:t>
+      </w:r>
+    </w:p>
+    <w:p>
+      <w:r>
+        <w:tab/>
+      </w:r>
+      <w:r>
+        <w:tab/>
+      </w:r>
+      <w:proofErr w:type="spellStart"/>
+      <w:r>
+        <w:t>QTimer</w:t>
       </w:r>
       <w:proofErr w:type="spellEnd"/>
       <w:r>
@@ -616,211 +951,307 @@
       </w:r>
       <w:proofErr w:type="spellStart"/>
       <w:r>
-        <w:t>bala_jugador</w:t>
-      </w:r>
-      <w:proofErr w:type="spellEnd"/>
-    </w:p>
-    <w:p>
-      <w:r>
-        <w:tab/>
-      </w:r>
-      <w:r>
-        <w:tab/>
-        <w:t>Aliado *Ally1</w:t>
-      </w:r>
-    </w:p>
-    <w:p>
-      <w:pPr>
-        <w:rPr>
-          <w:lang w:val="en-US"/>
-        </w:rPr>
-      </w:pPr>
-      <w:r>
-        <w:tab/>
-      </w:r>
-      <w:r>
-        <w:tab/>
-      </w:r>
-      <w:proofErr w:type="spellStart"/>
-      <w:r>
-        <w:rPr>
-          <w:lang w:val="en-US"/>
-        </w:rPr>
-        <w:t>Aliado</w:t>
-      </w:r>
-      <w:proofErr w:type="spellEnd"/>
-      <w:r>
-        <w:rPr>
-          <w:lang w:val="en-US"/>
-        </w:rPr>
-        <w:t xml:space="preserve"> *Ally2</w:t>
-      </w:r>
-    </w:p>
-    <w:p>
-      <w:pPr>
-        <w:rPr>
-          <w:lang w:val="en-US"/>
-        </w:rPr>
-      </w:pPr>
-      <w:r>
-        <w:rPr>
-          <w:lang w:val="en-US"/>
-        </w:rPr>
-        <w:tab/>
-      </w:r>
-      <w:r>
-        <w:rPr>
-          <w:lang w:val="en-US"/>
-        </w:rPr>
-        <w:tab/>
-      </w:r>
-      <w:proofErr w:type="spellStart"/>
-      <w:r>
-        <w:rPr>
-          <w:lang w:val="en-US"/>
-        </w:rPr>
-        <w:t>Aliado</w:t>
-      </w:r>
-      <w:proofErr w:type="spellEnd"/>
-      <w:r>
-        <w:rPr>
-          <w:lang w:val="en-US"/>
-        </w:rPr>
-        <w:t xml:space="preserve"> *Ally3</w:t>
-      </w:r>
-    </w:p>
-    <w:p>
-      <w:pPr>
-        <w:rPr>
-          <w:lang w:val="en-US"/>
-        </w:rPr>
-      </w:pPr>
-      <w:r>
-        <w:rPr>
-          <w:lang w:val="en-US"/>
-        </w:rPr>
-        <w:tab/>
-      </w:r>
-      <w:r>
-        <w:rPr>
-          <w:lang w:val="en-US"/>
-        </w:rPr>
-        <w:tab/>
-        <w:t>Bala_ally1 *b_ally1</w:t>
-      </w:r>
-    </w:p>
-    <w:p>
-      <w:pPr>
-        <w:ind w:left="708" w:firstLine="708"/>
-        <w:rPr>
-          <w:lang w:val="en-US"/>
-        </w:rPr>
-      </w:pPr>
-      <w:r>
-        <w:rPr>
-          <w:lang w:val="en-US"/>
-        </w:rPr>
-        <w:t>Bala_ally2 *b_ally2</w:t>
-      </w:r>
-    </w:p>
-    <w:p>
-      <w:pPr>
-        <w:ind w:left="708" w:firstLine="708"/>
-        <w:rPr>
-          <w:lang w:val="en-US"/>
-        </w:rPr>
-      </w:pPr>
-      <w:r>
-        <w:rPr>
-          <w:lang w:val="en-US"/>
-        </w:rPr>
-        <w:t>Bala_ally2 *b_ally2</w:t>
-      </w:r>
-    </w:p>
-    <w:p>
-      <w:pPr>
-        <w:ind w:left="708" w:firstLine="708"/>
-        <w:rPr>
-          <w:lang w:val="en-US"/>
-        </w:rPr>
-      </w:pPr>
-      <w:r>
-        <w:rPr>
-          <w:lang w:val="en-US"/>
-        </w:rPr>
-        <w:t>Wall *wall</w:t>
-      </w:r>
-    </w:p>
-    <w:p>
-      <w:pPr>
-        <w:ind w:left="708" w:firstLine="708"/>
-      </w:pPr>
-      <w:proofErr w:type="spellStart"/>
-      <w:r>
-        <w:t>QLabel</w:t>
-      </w:r>
-      <w:proofErr w:type="spellEnd"/>
-      <w:r>
-        <w:t xml:space="preserve"> *nombre_player1</w:t>
-      </w:r>
-      <w:r>
-        <w:tab/>
-      </w:r>
-    </w:p>
-    <w:p>
-      <w:pPr>
-        <w:ind w:left="708" w:firstLine="708"/>
-      </w:pPr>
-      <w:proofErr w:type="spellStart"/>
-      <w:r>
-        <w:t>QLabel</w:t>
-      </w:r>
-      <w:proofErr w:type="spellEnd"/>
-      <w:r>
-        <w:t xml:space="preserve"> *n</w:t>
-      </w:r>
-      <w:r>
-        <w:t>ombre</w:t>
-      </w:r>
-      <w:r>
-        <w:t>_player</w:t>
-      </w:r>
-      <w:r>
-        <w:t>2</w:t>
-      </w:r>
+        <w:t>timer</w:t>
+      </w:r>
+      <w:proofErr w:type="spellEnd"/>
+      <w:r>
+        <w:tab/>
+      </w:r>
+    </w:p>
+    <w:p>
+      <w:pPr>
+        <w:ind w:firstLine="708"/>
+      </w:pPr>
+      <w:r>
+        <w:t>Publico:</w:t>
+      </w:r>
+    </w:p>
+    <w:p>
+      <w:r>
+        <w:tab/>
+      </w:r>
+      <w:r>
+        <w:tab/>
+        <w:t>Constructor ()</w:t>
+      </w:r>
+    </w:p>
+    <w:p>
+      <w:r>
+        <w:tab/>
+      </w:r>
+      <w:proofErr w:type="spellStart"/>
+      <w:r>
+        <w:t>Public</w:t>
+      </w:r>
+      <w:proofErr w:type="spellEnd"/>
+      <w:r>
+        <w:t xml:space="preserve"> Slots:</w:t>
+      </w:r>
+    </w:p>
+    <w:p>
+      <w:pPr>
+        <w:rPr>
+          <w:lang w:val="en-US"/>
+        </w:rPr>
+      </w:pPr>
+      <w:r>
+        <w:tab/>
+      </w:r>
+      <w:r>
+        <w:tab/>
+      </w:r>
+      <w:r>
+        <w:rPr>
+          <w:lang w:val="en-US"/>
+        </w:rPr>
+        <w:t xml:space="preserve">Void </w:t>
+      </w:r>
+      <w:proofErr w:type="spellStart"/>
+      <w:r>
+        <w:rPr>
+          <w:lang w:val="en-US"/>
+        </w:rPr>
+        <w:t>Ally_Move</w:t>
+      </w:r>
+      <w:proofErr w:type="spellEnd"/>
+      <w:r>
+        <w:rPr>
+          <w:lang w:val="en-US"/>
+        </w:rPr>
+        <w:t>()</w:t>
+      </w:r>
+    </w:p>
+    <w:p>
+      <w:r>
+        <w:t xml:space="preserve">Para las balas se </w:t>
+      </w:r>
+      <w:r>
+        <w:t xml:space="preserve">tendrían que hacer 4 clases, ya que son 4 tipos de balas: las disparadas por los jugadores que desaparecen en los obstáculos, las disparadas por los 3 aliados que se verán afectadas en el movimiento por algún fenómeno físico. Sin embargo, las clases de las balas </w:t>
+      </w:r>
+      <w:r>
+        <w:t>tendrían el siguiente prototipo</w:t>
+      </w:r>
+    </w:p>
+    <w:p>
+      <w:r>
+        <w:t xml:space="preserve">Clase Bala hereda de </w:t>
+      </w:r>
+      <w:proofErr w:type="spellStart"/>
+      <w:r>
+        <w:t>QObject</w:t>
+      </w:r>
+      <w:proofErr w:type="spellEnd"/>
+      <w:r>
+        <w:t xml:space="preserve"> y </w:t>
+      </w:r>
+      <w:proofErr w:type="spellStart"/>
+      <w:r>
+        <w:t>QGraphicsItem</w:t>
+      </w:r>
+      <w:proofErr w:type="spellEnd"/>
+    </w:p>
+    <w:p>
+      <w:r>
+        <w:tab/>
+        <w:t>Q_OBJECT</w:t>
+      </w:r>
+    </w:p>
+    <w:p>
+      <w:r>
+        <w:tab/>
+        <w:t>Publico:</w:t>
+      </w:r>
+    </w:p>
+    <w:p>
+      <w:r>
+        <w:tab/>
+      </w:r>
+      <w:r>
+        <w:tab/>
+        <w:t>Constructor ()</w:t>
+      </w:r>
+    </w:p>
+    <w:p>
+      <w:r>
+        <w:tab/>
+      </w:r>
+      <w:proofErr w:type="spellStart"/>
+      <w:r>
+        <w:t>Public</w:t>
+      </w:r>
+      <w:proofErr w:type="spellEnd"/>
+      <w:r>
+        <w:t xml:space="preserve"> Slots:</w:t>
+      </w:r>
+    </w:p>
+    <w:p>
+      <w:r>
+        <w:tab/>
+      </w:r>
+      <w:r>
+        <w:tab/>
+      </w:r>
+      <w:proofErr w:type="spellStart"/>
+      <w:r>
+        <w:t>Void</w:t>
+      </w:r>
+      <w:proofErr w:type="spellEnd"/>
       <w:r>
         <w:t xml:space="preserve"> </w:t>
       </w:r>
-    </w:p>
-    <w:p>
-      <w:r>
-        <w:t>Los dos jugadores se posicionan a lado y lado de la escena, solo se mueven de arriba abajo y pueden disparar balas normales.</w:t>
-      </w:r>
-    </w:p>
-    <w:p>
-      <w:r>
-        <w:t>Clase Player</w:t>
-      </w:r>
+      <w:proofErr w:type="spellStart"/>
+      <w:r>
+        <w:t>Bullet_move</w:t>
+      </w:r>
+      <w:proofErr w:type="spellEnd"/>
+    </w:p>
+    <w:p>
+      <w:r>
+        <w:t>En la función de movimiento de cada bala se definiría el fenómeno físico que las afectaría.</w:t>
+      </w:r>
+    </w:p>
+    <w:p>
+      <w:pPr>
+        <w:rPr>
+          <w:lang w:val="en-US"/>
+        </w:rPr>
+      </w:pPr>
+      <w:proofErr w:type="spellStart"/>
+      <w:r>
+        <w:rPr>
+          <w:lang w:val="en-US"/>
+        </w:rPr>
+        <w:t>Clase</w:t>
+      </w:r>
+      <w:proofErr w:type="spellEnd"/>
+      <w:r>
+        <w:rPr>
+          <w:lang w:val="en-US"/>
+        </w:rPr>
+        <w:t xml:space="preserve"> Wall </w:t>
+      </w:r>
+      <w:proofErr w:type="spellStart"/>
+      <w:r>
+        <w:rPr>
+          <w:lang w:val="en-US"/>
+        </w:rPr>
+        <w:t>hereda</w:t>
+      </w:r>
+      <w:proofErr w:type="spellEnd"/>
+      <w:r>
+        <w:rPr>
+          <w:lang w:val="en-US"/>
+        </w:rPr>
+        <w:t xml:space="preserve"> de </w:t>
+      </w:r>
+      <w:proofErr w:type="spellStart"/>
+      <w:r>
+        <w:rPr>
+          <w:lang w:val="en-US"/>
+        </w:rPr>
+        <w:t>QObject</w:t>
+      </w:r>
+      <w:proofErr w:type="spellEnd"/>
+      <w:r>
+        <w:rPr>
+          <w:lang w:val="en-US"/>
+        </w:rPr>
+        <w:t xml:space="preserve"> y </w:t>
+      </w:r>
+      <w:proofErr w:type="spellStart"/>
+      <w:r>
+        <w:rPr>
+          <w:lang w:val="en-US"/>
+        </w:rPr>
+        <w:t>QGraphicsItem</w:t>
+      </w:r>
+      <w:proofErr w:type="spellEnd"/>
+    </w:p>
+    <w:p>
+      <w:pPr>
+        <w:rPr>
+          <w:lang w:val="en-US"/>
+        </w:rPr>
+      </w:pPr>
+      <w:r>
+        <w:rPr>
+          <w:lang w:val="en-US"/>
+        </w:rPr>
+        <w:tab/>
+      </w:r>
+      <w:proofErr w:type="spellStart"/>
+      <w:r>
+        <w:rPr>
+          <w:lang w:val="en-US"/>
+        </w:rPr>
+        <w:t>Publico</w:t>
+      </w:r>
+      <w:proofErr w:type="spellEnd"/>
+      <w:r>
+        <w:rPr>
+          <w:lang w:val="en-US"/>
+        </w:rPr>
+        <w:t>:</w:t>
+      </w:r>
+    </w:p>
+    <w:p>
+      <w:pPr>
+        <w:rPr>
+          <w:lang w:val="en-US"/>
+        </w:rPr>
+      </w:pPr>
+      <w:r>
+        <w:rPr>
+          <w:lang w:val="en-US"/>
+        </w:rPr>
+        <w:tab/>
+      </w:r>
+      <w:r>
+        <w:rPr>
+          <w:lang w:val="en-US"/>
+        </w:rPr>
+        <w:tab/>
+        <w:t>Constructor ();</w:t>
+      </w:r>
+    </w:p>
+    <w:p>
+      <w:r>
+        <w:t>La siguiente clase es p</w:t>
+      </w:r>
+      <w:r>
+        <w:t>ara mostrar los nombres de los jugadores</w:t>
+      </w:r>
+    </w:p>
+    <w:p>
+      <w:r>
+        <w:lastRenderedPageBreak/>
+        <w:t xml:space="preserve">Clase </w:t>
+      </w:r>
+      <w:proofErr w:type="spellStart"/>
+      <w:r>
+        <w:t>Nombre_jugador</w:t>
+      </w:r>
+      <w:proofErr w:type="spellEnd"/>
       <w:r>
         <w:t xml:space="preserve"> hereda de </w:t>
       </w:r>
       <w:proofErr w:type="spellStart"/>
       <w:r>
-        <w:t>QObject</w:t>
-      </w:r>
-      <w:proofErr w:type="spellEnd"/>
-      <w:r>
-        <w:t xml:space="preserve"> y </w:t>
-      </w:r>
-      <w:proofErr w:type="spellStart"/>
-      <w:r>
-        <w:t>QGraphicsItem</w:t>
-      </w:r>
-      <w:proofErr w:type="spellEnd"/>
-    </w:p>
-    <w:p>
-      <w:r>
-        <w:tab/>
+        <w:t>QGraphicsTextItem</w:t>
+      </w:r>
+      <w:proofErr w:type="spellEnd"/>
+      <w:r>
+        <w:tab/>
+      </w:r>
+      <w:r>
+        <w:tab/>
+      </w:r>
+    </w:p>
+    <w:p>
+      <w:r>
+        <w:tab/>
+      </w:r>
+      <w:r>
         <w:t>Publico:</w:t>
       </w:r>
     </w:p>
@@ -830,6 +1261,61 @@
       </w:r>
       <w:r>
         <w:tab/>
+        <w:t>Constructor ()</w:t>
+      </w:r>
+    </w:p>
+    <w:p>
+      <w:r>
+        <w:t>La vida de los jugadores se representará por 5 cuadros que irán desapareciendo cuando alguna bala choque con un jugador</w:t>
+      </w:r>
+    </w:p>
+    <w:p>
+      <w:r>
+        <w:t xml:space="preserve">Clase </w:t>
+      </w:r>
+      <w:proofErr w:type="spellStart"/>
+      <w:r>
+        <w:t>Health</w:t>
+      </w:r>
+      <w:proofErr w:type="spellEnd"/>
+      <w:r>
+        <w:t xml:space="preserve"> hereda de </w:t>
+      </w:r>
+      <w:proofErr w:type="spellStart"/>
+      <w:r>
+        <w:t>QGrapichsRectItem</w:t>
+      </w:r>
+      <w:proofErr w:type="spellEnd"/>
+      <w:r>
+        <w:tab/>
+      </w:r>
+      <w:r>
+        <w:tab/>
+      </w:r>
+    </w:p>
+    <w:p>
+      <w:r>
+        <w:tab/>
+      </w:r>
+      <w:r>
+        <w:t>Publico:</w:t>
+      </w:r>
+    </w:p>
+    <w:p>
+      <w:r>
+        <w:tab/>
+      </w:r>
+      <w:r>
+        <w:tab/>
+        <w:t>Constructor ()</w:t>
+      </w:r>
+    </w:p>
+    <w:p>
+      <w:r>
+        <w:tab/>
+      </w:r>
+      <w:r>
+        <w:tab/>
       </w:r>
       <w:proofErr w:type="spellStart"/>
       <w:r>
@@ -840,17 +1326,15 @@
         <w:t xml:space="preserve"> </w:t>
       </w:r>
       <w:proofErr w:type="spellStart"/>
-      <w:proofErr w:type="gramStart"/>
-      <w:r>
-        <w:t>keyPressEvent</w:t>
-      </w:r>
-      <w:proofErr w:type="spellEnd"/>
-      <w:r>
-        <w:t>(</w:t>
-      </w:r>
-      <w:proofErr w:type="gramEnd"/>
-      <w:r>
-        <w:t>)</w:t>
+      <w:r>
+        <w:t>decrease</w:t>
+      </w:r>
+      <w:proofErr w:type="spellEnd"/>
+      <w:r>
+        <w:t>()</w:t>
+      </w:r>
+      <w:r>
+        <w:tab/>
       </w:r>
     </w:p>
     <w:p>
@@ -866,45 +1350,28 @@
       </w:r>
       <w:proofErr w:type="spellEnd"/>
       <w:r>
-        <w:t xml:space="preserve"> Disparar()</w:t>
-      </w:r>
-    </w:p>
-    <w:p>
-      <w:r>
-        <w:tab/>
-      </w:r>
-      <w:r>
-        <w:tab/>
-      </w:r>
-    </w:p>
-    <w:p>
-      <w:r>
-        <w:lastRenderedPageBreak/>
-        <w:tab/>
-      </w:r>
-      <w:r>
-        <w:tab/>
-      </w:r>
-    </w:p>
-    <w:p>
-      <w:r>
-        <w:tab/>
-      </w:r>
-    </w:p>
-    <w:p>
-      <w:r>
-        <w:tab/>
-      </w:r>
-      <w:r>
-        <w:tab/>
-      </w:r>
-    </w:p>
-    <w:p>
-      <w:r>
-        <w:tab/>
-      </w:r>
-      <w:r>
-        <w:tab/>
+        <w:t xml:space="preserve"> </w:t>
+      </w:r>
+      <w:proofErr w:type="spellStart"/>
+      <w:r>
+        <w:t>Escribir_tablon</w:t>
+      </w:r>
+      <w:proofErr w:type="spellEnd"/>
+      <w:r>
+        <w:t>()</w:t>
+      </w:r>
+    </w:p>
+    <w:p>
+      <w:r>
+        <w:t xml:space="preserve">Cuando la los cuadros de vida de algún jugador llegan a cero se detienen los </w:t>
+      </w:r>
+      <w:proofErr w:type="spellStart"/>
+      <w:r>
+        <w:t>timers</w:t>
+      </w:r>
+      <w:proofErr w:type="spellEnd"/>
+      <w:r>
+        <w:t xml:space="preserve"> y se escribe en el tablón el resultado. Este se guarda en un archivo de texto.</w:t>
       </w:r>
     </w:p>
     <w:sectPr>
@@ -1040,6 +1507,7 @@
     <w:lsdException w:name="HTML Sample" w:semiHidden="1" w:unhideWhenUsed="1"/>
     <w:lsdException w:name="HTML Typewriter" w:semiHidden="1" w:unhideWhenUsed="1"/>
     <w:lsdException w:name="HTML Variable" w:semiHidden="1" w:unhideWhenUsed="1"/>
+    <w:lsdException w:name="Normal Table" w:semiHidden="1" w:unhideWhenUsed="1"/>
     <w:lsdException w:name="annotation subject" w:semiHidden="1" w:unhideWhenUsed="1"/>
     <w:lsdException w:name="No List" w:semiHidden="1" w:unhideWhenUsed="1"/>
     <w:lsdException w:name="Outline List 1" w:semiHidden="1" w:unhideWhenUsed="1"/>
@@ -1086,8 +1554,10 @@
     <w:lsdException w:name="Table Subtle 2" w:semiHidden="1" w:unhideWhenUsed="1"/>
     <w:lsdException w:name="Table Web 1" w:semiHidden="1" w:unhideWhenUsed="1"/>
     <w:lsdException w:name="Table Web 2" w:semiHidden="1" w:unhideWhenUsed="1"/>
+    <w:lsdException w:name="Table Web 3" w:semiHidden="1" w:unhideWhenUsed="1"/>
     <w:lsdException w:name="Balloon Text" w:semiHidden="1" w:unhideWhenUsed="1"/>
     <w:lsdException w:name="Table Grid" w:uiPriority="39"/>
+    <w:lsdException w:name="Table Theme" w:semiHidden="1" w:unhideWhenUsed="1"/>
     <w:lsdException w:name="Placeholder Text" w:semiHidden="1"/>
     <w:lsdException w:name="No Spacing" w:uiPriority="1" w:qFormat="1"/>
     <w:lsdException w:name="Light Shading" w:uiPriority="60"/>

</xml_diff>